<commit_message>
Added on risk measure decomposition
Added on risk measure decomposition
</commit_message>
<xml_diff>
--- a/assets/documents/JiaLinHau_CV.docx
+++ b/assets/documents/JiaLinHau_CV.docx
@@ -1,6 +1,6 @@
 
 <file path=word/document.xml><?xml version="1.0" encoding="utf-8"?>
-<w:document xmlns:wpc="http://schemas.microsoft.com/office/word/2010/wordprocessingCanvas" xmlns:cx="http://schemas.microsoft.com/office/drawing/2014/chartex" xmlns:cx1="http://schemas.microsoft.com/office/drawing/2015/9/8/chartex" xmlns:cx2="http://schemas.microsoft.com/office/drawing/2015/10/21/chartex" xmlns:cx3="http://schemas.microsoft.com/office/drawing/2016/5/9/chartex" xmlns:cx4="http://schemas.microsoft.com/office/drawing/2016/5/10/chartex" xmlns:cx5="http://schemas.microsoft.com/office/drawing/2016/5/11/chartex" xmlns:cx6="http://schemas.microsoft.com/office/drawing/2016/5/12/chartex" xmlns:cx7="http://schemas.microsoft.com/office/drawing/2016/5/13/chartex" xmlns:cx8="http://schemas.microsoft.com/office/drawing/2016/5/14/chartex" xmlns:mc="http://schemas.openxmlformats.org/markup-compatibility/2006" xmlns:aink="http://schemas.microsoft.com/office/drawing/2016/ink" xmlns:am3d="http://schemas.microsoft.com/office/drawing/2017/model3d" xmlns:o="urn:schemas-microsoft-com:office:office" xmlns:oel="http://schemas.microsoft.com/office/2019/extlst" xmlns:r="http://schemas.openxmlformats.org/officeDocument/2006/relationships" xmlns:m="http://schemas.openxmlformats.org/officeDocument/2006/math" xmlns:v="urn:schemas-microsoft-com:vml" xmlns:wp14="http://schemas.microsoft.com/office/word/2010/wordprocessingDrawing" xmlns:wp="http://schemas.openxmlformats.org/drawingml/2006/wordprocessingDrawing" xmlns:w10="urn:schemas-microsoft-com:office:word" xmlns:w="http://schemas.openxmlformats.org/wordprocessingml/2006/main" xmlns:w14="http://schemas.microsoft.com/office/word/2010/wordml" xmlns:w15="http://schemas.microsoft.com/office/word/2012/wordml" xmlns:w16cex="http://schemas.microsoft.com/office/word/2018/wordml/cex" xmlns:w16cid="http://schemas.microsoft.com/office/word/2016/wordml/cid" xmlns:w16="http://schemas.microsoft.com/office/word/2018/wordml" xmlns:w16du="http://schemas.microsoft.com/office/word/2023/wordml/word16du" xmlns:w16sdtdh="http://schemas.microsoft.com/office/word/2020/wordml/sdtdatahash" xmlns:w16se="http://schemas.microsoft.com/office/word/2015/wordml/symex" xmlns:wpg="http://schemas.microsoft.com/office/word/2010/wordprocessingGroup" xmlns:wpi="http://schemas.microsoft.com/office/word/2010/wordprocessingInk" xmlns:wne="http://schemas.microsoft.com/office/word/2006/wordml" xmlns:wps="http://schemas.microsoft.com/office/word/2010/wordprocessingShape" mc:Ignorable="w14 w15 w16se w16cid w16 w16cex w16sdtdh wp14">
+<w:document xmlns:wpc="http://schemas.microsoft.com/office/word/2010/wordprocessingCanvas" xmlns:cx="http://schemas.microsoft.com/office/drawing/2014/chartex" xmlns:cx1="http://schemas.microsoft.com/office/drawing/2015/9/8/chartex" xmlns:cx2="http://schemas.microsoft.com/office/drawing/2015/10/21/chartex" xmlns:cx3="http://schemas.microsoft.com/office/drawing/2016/5/9/chartex" xmlns:cx4="http://schemas.microsoft.com/office/drawing/2016/5/10/chartex" xmlns:cx5="http://schemas.microsoft.com/office/drawing/2016/5/11/chartex" xmlns:cx6="http://schemas.microsoft.com/office/drawing/2016/5/12/chartex" xmlns:cx7="http://schemas.microsoft.com/office/drawing/2016/5/13/chartex" xmlns:cx8="http://schemas.microsoft.com/office/drawing/2016/5/14/chartex" xmlns:mc="http://schemas.openxmlformats.org/markup-compatibility/2006" xmlns:aink="http://schemas.microsoft.com/office/drawing/2016/ink" xmlns:am3d="http://schemas.microsoft.com/office/drawing/2017/model3d" xmlns:o="urn:schemas-microsoft-com:office:office" xmlns:oel="http://schemas.microsoft.com/office/2019/extlst" xmlns:r="http://schemas.openxmlformats.org/officeDocument/2006/relationships" xmlns:m="http://schemas.openxmlformats.org/officeDocument/2006/math" xmlns:v="urn:schemas-microsoft-com:vml" xmlns:wp14="http://schemas.microsoft.com/office/word/2010/wordprocessingDrawing" xmlns:wp="http://schemas.openxmlformats.org/drawingml/2006/wordprocessingDrawing" xmlns:w10="urn:schemas-microsoft-com:office:word" xmlns:w="http://schemas.openxmlformats.org/wordprocessingml/2006/main" xmlns:w14="http://schemas.microsoft.com/office/word/2010/wordml" xmlns:w15="http://schemas.microsoft.com/office/word/2012/wordml" xmlns:w16cex="http://schemas.microsoft.com/office/word/2018/wordml/cex" xmlns:w16cid="http://schemas.microsoft.com/office/word/2016/wordml/cid" xmlns:w16="http://schemas.microsoft.com/office/word/2018/wordml" xmlns:w16sdtdh="http://schemas.microsoft.com/office/word/2020/wordml/sdtdatahash" xmlns:w16se="http://schemas.microsoft.com/office/word/2015/wordml/symex" xmlns:wpg="http://schemas.microsoft.com/office/word/2010/wordprocessingGroup" xmlns:wpi="http://schemas.microsoft.com/office/word/2010/wordprocessingInk" xmlns:wne="http://schemas.microsoft.com/office/word/2006/wordml" xmlns:wps="http://schemas.microsoft.com/office/word/2010/wordprocessingShape" mc:Ignorable="w14 w15 w16se w16cid w16 w16cex w16sdtdh wp14">
   <w:body>
     <w:p>
       <w:pPr>
@@ -138,9 +138,6 @@
         <w:tc>
           <w:tcPr>
             <w:tcW w:w="9067" w:type="dxa"/>
-            <w:tcBorders>
-              <w:bottom w:val="single" w:sz="4" w:space="0" w:color="auto"/>
-            </w:tcBorders>
           </w:tcPr>
           <w:p>
             <w:pPr>
@@ -166,9 +163,6 @@
         <w:tc>
           <w:tcPr>
             <w:tcW w:w="1843" w:type="dxa"/>
-            <w:tcBorders>
-              <w:bottom w:val="single" w:sz="4" w:space="0" w:color="auto"/>
-            </w:tcBorders>
           </w:tcPr>
           <w:p>
             <w:pPr>
@@ -187,9 +181,6 @@
         <w:tc>
           <w:tcPr>
             <w:tcW w:w="9067" w:type="dxa"/>
-            <w:tcBorders>
-              <w:top w:val="single" w:sz="4" w:space="0" w:color="auto"/>
-            </w:tcBorders>
           </w:tcPr>
           <w:p>
             <w:pPr>
@@ -244,9 +235,6 @@
         <w:tc>
           <w:tcPr>
             <w:tcW w:w="1843" w:type="dxa"/>
-            <w:tcBorders>
-              <w:top w:val="single" w:sz="4" w:space="0" w:color="auto"/>
-            </w:tcBorders>
           </w:tcPr>
           <w:p>
             <w:pPr>
@@ -476,27 +464,7 @@
                 <w:sz w:val="21"/>
                 <w:szCs w:val="21"/>
               </w:rPr>
-              <w:t xml:space="preserve">Advisor: </w:t>
-            </w:r>
-            <w:proofErr w:type="spellStart"/>
-            <w:r>
-              <w:rPr>
-                <w:rFonts w:ascii="Times New Roman" w:eastAsia="Merriweather" w:hAnsi="Times New Roman" w:cs="Times New Roman"/>
-                <w:color w:val="000000" w:themeColor="text1"/>
-                <w:sz w:val="21"/>
-                <w:szCs w:val="21"/>
-              </w:rPr>
-              <w:t>Linyuan</w:t>
-            </w:r>
-            <w:proofErr w:type="spellEnd"/>
-            <w:r>
-              <w:rPr>
-                <w:rFonts w:ascii="Times New Roman" w:eastAsia="Merriweather" w:hAnsi="Times New Roman" w:cs="Times New Roman"/>
-                <w:color w:val="000000" w:themeColor="text1"/>
-                <w:sz w:val="21"/>
-                <w:szCs w:val="21"/>
-              </w:rPr>
-              <w:t xml:space="preserve"> Li</w:t>
+              <w:t>Advisor: Linyuan Li</w:t>
             </w:r>
           </w:p>
         </w:tc>
@@ -699,9 +667,6 @@
         <w:tc>
           <w:tcPr>
             <w:tcW w:w="9067" w:type="dxa"/>
-            <w:tcBorders>
-              <w:bottom w:val="single" w:sz="4" w:space="0" w:color="auto"/>
-            </w:tcBorders>
           </w:tcPr>
           <w:p>
             <w:pPr>
@@ -728,9 +693,6 @@
         <w:tc>
           <w:tcPr>
             <w:tcW w:w="1843" w:type="dxa"/>
-            <w:tcBorders>
-              <w:bottom w:val="single" w:sz="4" w:space="0" w:color="auto"/>
-            </w:tcBorders>
           </w:tcPr>
           <w:p>
             <w:pPr>
@@ -749,9 +711,6 @@
           <w:tcPr>
             <w:tcW w:w="10910" w:type="dxa"/>
             <w:gridSpan w:val="2"/>
-            <w:tcBorders>
-              <w:top w:val="single" w:sz="4" w:space="0" w:color="auto"/>
-            </w:tcBorders>
           </w:tcPr>
           <w:p>
             <w:pPr>
@@ -786,23 +745,13 @@
                 <w:szCs w:val="21"/>
               </w:rPr>
             </w:pPr>
-            <w:proofErr w:type="spellStart"/>
-            <w:r>
-              <w:rPr>
-                <w:rFonts w:ascii="Times New Roman" w:eastAsia="Times New Roman" w:hAnsi="Times New Roman" w:cs="Times New Roman"/>
-                <w:sz w:val="21"/>
-                <w:szCs w:val="21"/>
-              </w:rPr>
-              <w:t>NeurIPS</w:t>
-            </w:r>
-            <w:proofErr w:type="spellEnd"/>
-            <w:r>
-              <w:rPr>
-                <w:rFonts w:ascii="Times New Roman" w:eastAsia="Times New Roman" w:hAnsi="Times New Roman" w:cs="Times New Roman"/>
-                <w:sz w:val="21"/>
-                <w:szCs w:val="21"/>
-              </w:rPr>
-              <w:t xml:space="preserve"> 2021 Workshop on Safe and Robust Control of Uncertain Systems</w:t>
+            <w:r>
+              <w:rPr>
+                <w:rFonts w:ascii="Times New Roman" w:eastAsia="Times New Roman" w:hAnsi="Times New Roman" w:cs="Times New Roman"/>
+                <w:sz w:val="21"/>
+                <w:szCs w:val="21"/>
+              </w:rPr>
+              <w:t>NeurIPS 2021 Workshop on Safe and Robust Control of Uncertain Systems</w:t>
             </w:r>
           </w:p>
         </w:tc>
@@ -844,9 +793,6 @@
         <w:tc>
           <w:tcPr>
             <w:tcW w:w="9067" w:type="dxa"/>
-            <w:tcBorders>
-              <w:bottom w:val="single" w:sz="4" w:space="0" w:color="auto"/>
-            </w:tcBorders>
           </w:tcPr>
           <w:p>
             <w:pPr>
@@ -873,9 +819,6 @@
         <w:tc>
           <w:tcPr>
             <w:tcW w:w="1843" w:type="dxa"/>
-            <w:tcBorders>
-              <w:bottom w:val="single" w:sz="4" w:space="0" w:color="auto"/>
-            </w:tcBorders>
           </w:tcPr>
           <w:p>
             <w:pPr>
@@ -893,9 +836,6 @@
         <w:tc>
           <w:tcPr>
             <w:tcW w:w="9067" w:type="dxa"/>
-            <w:tcBorders>
-              <w:top w:val="single" w:sz="4" w:space="0" w:color="auto"/>
-            </w:tcBorders>
           </w:tcPr>
           <w:p>
             <w:pPr>
@@ -942,9 +882,6 @@
         <w:tc>
           <w:tcPr>
             <w:tcW w:w="1843" w:type="dxa"/>
-            <w:tcBorders>
-              <w:top w:val="single" w:sz="4" w:space="0" w:color="auto"/>
-            </w:tcBorders>
           </w:tcPr>
           <w:p>
             <w:pPr>
@@ -1909,9 +1846,6 @@
         <w:tc>
           <w:tcPr>
             <w:tcW w:w="9067" w:type="dxa"/>
-            <w:tcBorders>
-              <w:bottom w:val="single" w:sz="4" w:space="0" w:color="auto"/>
-            </w:tcBorders>
           </w:tcPr>
           <w:p>
             <w:pPr>
@@ -1948,9 +1882,6 @@
         <w:tc>
           <w:tcPr>
             <w:tcW w:w="1843" w:type="dxa"/>
-            <w:tcBorders>
-              <w:bottom w:val="single" w:sz="4" w:space="0" w:color="auto"/>
-            </w:tcBorders>
           </w:tcPr>
           <w:p>
             <w:pPr>
@@ -1968,25 +1899,294 @@
         <w:tc>
           <w:tcPr>
             <w:tcW w:w="9067" w:type="dxa"/>
-            <w:tcBorders>
-              <w:top w:val="single" w:sz="4" w:space="0" w:color="auto"/>
-            </w:tcBorders>
-          </w:tcPr>
-          <w:p>
-            <w:pPr>
+          </w:tcPr>
+          <w:p>
+            <w:pPr>
+              <w:rPr>
+                <w:rFonts w:eastAsia="Calibri"/>
+                <w:b/>
+                <w:color w:val="000000" w:themeColor="text1"/>
+                <w:sz w:val="22"/>
+                <w:szCs w:val="22"/>
+              </w:rPr>
+            </w:pPr>
+            <w:r>
+              <w:rPr>
+                <w:rFonts w:ascii="Times New Roman" w:eastAsia="Times New Roman" w:hAnsi="Times New Roman" w:cs="Times New Roman"/>
+                <w:b/>
+                <w:iCs/>
+                <w:sz w:val="21"/>
+                <w:szCs w:val="21"/>
+              </w:rPr>
+              <w:t>On Dynamic Programming Decompositions of Static Risk Measures in Markov Decision Processes</w:t>
+            </w:r>
+            <w:r>
+              <w:rPr>
+                <w:rFonts w:ascii="Times New Roman" w:eastAsia="Times New Roman" w:hAnsi="Times New Roman" w:cs="Times New Roman"/>
+                <w:b/>
+                <w:iCs/>
+                <w:sz w:val="21"/>
+                <w:szCs w:val="21"/>
+              </w:rPr>
+              <w:t xml:space="preserve">. </w:t>
+            </w:r>
+            <w:r>
               <w:rPr>
                 <w:rFonts w:ascii="Times New Roman" w:eastAsia="Times New Roman" w:hAnsi="Times New Roman" w:cs="Times New Roman"/>
                 <w:b/>
                 <w:bCs/>
-                <w:sz w:val="21"/>
-                <w:szCs w:val="21"/>
-              </w:rPr>
-            </w:pPr>
-            <w:r>
-              <w:rPr>
-                <w:rFonts w:ascii="Times New Roman" w:eastAsia="Times New Roman" w:hAnsi="Times New Roman" w:cs="Times New Roman"/>
-                <w:b/>
+                <w:color w:val="808080"/>
+                <w:sz w:val="18"/>
+                <w:szCs w:val="18"/>
+              </w:rPr>
+              <w:t>Jia Lin Hau</w:t>
+            </w:r>
+            <w:r>
+              <w:rPr>
+                <w:rFonts w:ascii="Times New Roman" w:eastAsia="Times New Roman" w:hAnsi="Times New Roman" w:cs="Times New Roman"/>
+                <w:color w:val="808080"/>
+                <w:sz w:val="18"/>
+                <w:szCs w:val="18"/>
+              </w:rPr>
+              <w:t>, Erick Delage, Marek Petrik, Mohammad Ghavamzadeh</w:t>
+            </w:r>
+          </w:p>
+        </w:tc>
+        <w:tc>
+          <w:tcPr>
+            <w:tcW w:w="1843" w:type="dxa"/>
+          </w:tcPr>
+          <w:p>
+            <w:pPr>
+              <w:jc w:val="right"/>
+              <w:rPr>
+                <w:rFonts w:ascii="Times New Roman" w:eastAsia="Times New Roman" w:hAnsi="Times New Roman" w:cs="Times New Roman"/>
+                <w:sz w:val="21"/>
+                <w:szCs w:val="21"/>
+              </w:rPr>
+            </w:pPr>
+            <w:r>
+              <w:rPr>
+                <w:rFonts w:ascii="Times New Roman" w:eastAsia="Times New Roman" w:hAnsi="Times New Roman" w:cs="Times New Roman"/>
+                <w:sz w:val="21"/>
+                <w:szCs w:val="21"/>
+              </w:rPr>
+              <w:t xml:space="preserve">ArXiv </w:t>
+            </w:r>
+            <w:r>
+              <w:rPr>
+                <w:rFonts w:ascii="Times New Roman" w:eastAsia="Times New Roman" w:hAnsi="Times New Roman" w:cs="Times New Roman"/>
+                <w:sz w:val="21"/>
+                <w:szCs w:val="21"/>
+              </w:rPr>
+              <w:t>2023</w:t>
+            </w:r>
+          </w:p>
+        </w:tc>
+      </w:tr>
+      <w:tr>
+        <w:tc>
+          <w:tcPr>
+            <w:tcW w:w="10910" w:type="dxa"/>
+            <w:gridSpan w:val="2"/>
+          </w:tcPr>
+          <w:p>
+            <w:pPr>
+              <w:pStyle w:val="ListParagraph"/>
+              <w:numPr>
+                <w:ilvl w:val="0"/>
+                <w:numId w:val="6"/>
+              </w:numPr>
+              <w:rPr>
+                <w:rFonts w:ascii="Times New Roman" w:eastAsia="Times New Roman" w:hAnsi="Times New Roman" w:cs="Times New Roman"/>
+                <w:sz w:val="18"/>
+                <w:szCs w:val="18"/>
+              </w:rPr>
+            </w:pPr>
+            <w:r>
+              <w:rPr>
+                <w:rFonts w:ascii="Times New Roman" w:eastAsia="Times New Roman" w:hAnsi="Times New Roman" w:cs="Times New Roman"/>
+                <w:sz w:val="18"/>
+                <w:szCs w:val="18"/>
+              </w:rPr>
+              <w:t xml:space="preserve">Proved that </w:t>
+            </w:r>
+            <w:r>
+              <w:rPr>
+                <w:rFonts w:ascii="Times New Roman" w:eastAsia="Times New Roman" w:hAnsi="Times New Roman" w:cs="Times New Roman"/>
+                <w:sz w:val="18"/>
+                <w:szCs w:val="18"/>
+              </w:rPr>
+              <w:t>the popular decomposition approach to solving MDPs with CVaR and EVaR</w:t>
+            </w:r>
+            <w:r>
+              <w:rPr>
+                <w:rFonts w:ascii="Times New Roman" w:eastAsia="Times New Roman" w:hAnsi="Times New Roman" w:cs="Times New Roman"/>
+                <w:sz w:val="18"/>
+                <w:szCs w:val="18"/>
+              </w:rPr>
+              <w:t xml:space="preserve"> </w:t>
+            </w:r>
+            <w:r>
+              <w:rPr>
+                <w:rFonts w:ascii="Times New Roman" w:eastAsia="Times New Roman" w:hAnsi="Times New Roman" w:cs="Times New Roman"/>
+                <w:sz w:val="18"/>
+                <w:szCs w:val="18"/>
+              </w:rPr>
+              <w:t>objectives is suboptimal despite the claims to the contrary</w:t>
+            </w:r>
+            <w:r>
+              <w:rPr>
+                <w:rFonts w:ascii="Times New Roman" w:eastAsia="Times New Roman" w:hAnsi="Times New Roman" w:cs="Times New Roman"/>
+                <w:sz w:val="18"/>
+                <w:szCs w:val="18"/>
+              </w:rPr>
+              <w:t>, which assumed it to be correct and optimal for a decade</w:t>
+            </w:r>
+            <w:r>
+              <w:rPr>
+                <w:rFonts w:ascii="Times New Roman" w:eastAsia="Times New Roman" w:hAnsi="Times New Roman" w:cs="Times New Roman"/>
+                <w:sz w:val="18"/>
+                <w:szCs w:val="18"/>
+              </w:rPr>
+              <w:t>.</w:t>
+            </w:r>
+          </w:p>
+          <w:p>
+            <w:pPr>
+              <w:pStyle w:val="ListParagraph"/>
+              <w:numPr>
+                <w:ilvl w:val="0"/>
+                <w:numId w:val="6"/>
+              </w:numPr>
+              <w:rPr>
+                <w:rFonts w:ascii="Times New Roman" w:eastAsia="Times New Roman" w:hAnsi="Times New Roman" w:cs="Times New Roman"/>
+                <w:sz w:val="18"/>
+                <w:szCs w:val="18"/>
+              </w:rPr>
+            </w:pPr>
+            <w:r>
+              <w:rPr>
+                <w:rFonts w:ascii="Times New Roman" w:eastAsia="Times New Roman" w:hAnsi="Times New Roman" w:cs="Times New Roman"/>
+                <w:sz w:val="18"/>
+                <w:szCs w:val="18"/>
+              </w:rPr>
+              <w:t xml:space="preserve">Illustrated previous EVaR decomposition is incorrect and proposed a correct EVaR risk level decomposition for </w:t>
+            </w:r>
+            <w:r>
+              <w:rPr>
+                <w:rFonts w:ascii="Times New Roman" w:eastAsia="Times New Roman" w:hAnsi="Times New Roman" w:cs="Times New Roman"/>
+                <w:i/>
                 <w:iCs/>
+                <w:sz w:val="18"/>
+                <w:szCs w:val="18"/>
+              </w:rPr>
+              <w:t>policy evaluation</w:t>
+            </w:r>
+            <w:r>
+              <w:rPr>
+                <w:rFonts w:ascii="Times New Roman" w:eastAsia="Times New Roman" w:hAnsi="Times New Roman" w:cs="Times New Roman"/>
+                <w:sz w:val="18"/>
+                <w:szCs w:val="18"/>
+              </w:rPr>
+              <w:t>.</w:t>
+            </w:r>
+          </w:p>
+          <w:p>
+            <w:pPr>
+              <w:pStyle w:val="ListParagraph"/>
+              <w:numPr>
+                <w:ilvl w:val="0"/>
+                <w:numId w:val="6"/>
+              </w:numPr>
+              <w:rPr>
+                <w:rFonts w:ascii="Times New Roman" w:eastAsia="Times New Roman" w:hAnsi="Times New Roman" w:cs="Times New Roman"/>
+                <w:sz w:val="18"/>
+                <w:szCs w:val="18"/>
+              </w:rPr>
+            </w:pPr>
+            <w:r>
+              <w:rPr>
+                <w:rFonts w:ascii="Times New Roman" w:eastAsia="Times New Roman" w:hAnsi="Times New Roman" w:cs="Times New Roman"/>
+                <w:sz w:val="18"/>
+                <w:szCs w:val="18"/>
+              </w:rPr>
+              <w:t xml:space="preserve">Showed that unlike CVaR and EVaR for </w:t>
+            </w:r>
+            <w:r>
+              <w:rPr>
+                <w:rFonts w:ascii="Times New Roman" w:eastAsia="Times New Roman" w:hAnsi="Times New Roman" w:cs="Times New Roman"/>
+                <w:i/>
+                <w:iCs/>
+                <w:sz w:val="18"/>
+                <w:szCs w:val="18"/>
+              </w:rPr>
+              <w:t>policy optimization</w:t>
+            </w:r>
+            <w:r>
+              <w:rPr>
+                <w:rFonts w:ascii="Times New Roman" w:eastAsia="Times New Roman" w:hAnsi="Times New Roman" w:cs="Times New Roman"/>
+                <w:sz w:val="18"/>
+                <w:szCs w:val="18"/>
+              </w:rPr>
+              <w:t>, VaR decomposition does not suffer from saddle-point gap thus is optimal.</w:t>
+            </w:r>
+          </w:p>
+        </w:tc>
+      </w:tr>
+      <w:tr>
+        <w:tc>
+          <w:tcPr>
+            <w:tcW w:w="9067" w:type="dxa"/>
+          </w:tcPr>
+          <w:p>
+            <w:pPr>
+              <w:rPr>
+                <w:rFonts w:eastAsia="Calibri"/>
+                <w:b/>
+                <w:color w:val="000000" w:themeColor="text1"/>
+                <w:sz w:val="22"/>
+                <w:szCs w:val="22"/>
+              </w:rPr>
+            </w:pPr>
+          </w:p>
+        </w:tc>
+        <w:tc>
+          <w:tcPr>
+            <w:tcW w:w="1843" w:type="dxa"/>
+          </w:tcPr>
+          <w:p>
+            <w:pPr>
+              <w:jc w:val="right"/>
+              <w:rPr>
+                <w:rFonts w:ascii="Times New Roman" w:eastAsia="Times New Roman" w:hAnsi="Times New Roman" w:cs="Times New Roman"/>
+                <w:sz w:val="21"/>
+                <w:szCs w:val="21"/>
+              </w:rPr>
+            </w:pPr>
+          </w:p>
+        </w:tc>
+      </w:tr>
+      <w:tr>
+        <w:tc>
+          <w:tcPr>
+            <w:tcW w:w="9067" w:type="dxa"/>
+          </w:tcPr>
+          <w:p>
+            <w:pPr>
+              <w:rPr>
+                <w:rFonts w:ascii="Times New Roman" w:eastAsia="Times New Roman" w:hAnsi="Times New Roman" w:cs="Times New Roman"/>
+                <w:b/>
+                <w:bCs/>
+                <w:sz w:val="21"/>
+                <w:szCs w:val="21"/>
+              </w:rPr>
+            </w:pPr>
+            <w:r>
+              <w:rPr>
+                <w:rFonts w:ascii="Times New Roman" w:eastAsia="Times New Roman" w:hAnsi="Times New Roman" w:cs="Times New Roman"/>
+                <w:b/>
+                <w:iCs/>
                 <w:sz w:val="21"/>
                 <w:szCs w:val="21"/>
               </w:rPr>
@@ -2017,27 +2217,13 @@
                 <w:sz w:val="18"/>
                 <w:szCs w:val="18"/>
               </w:rPr>
-              <w:t xml:space="preserve">, Marek Petrik, Mohammad </w:t>
-            </w:r>
-            <w:proofErr w:type="spellStart"/>
-            <w:r>
-              <w:rPr>
-                <w:rFonts w:ascii="Times New Roman" w:eastAsia="Times New Roman" w:hAnsi="Times New Roman" w:cs="Times New Roman"/>
-                <w:color w:val="808080"/>
-                <w:sz w:val="18"/>
-                <w:szCs w:val="18"/>
-              </w:rPr>
-              <w:t>Ghavamzadeh</w:t>
-            </w:r>
-            <w:proofErr w:type="spellEnd"/>
+              <w:t>, Marek Petrik, Mohammad Ghavamzadeh</w:t>
+            </w:r>
           </w:p>
         </w:tc>
         <w:tc>
           <w:tcPr>
             <w:tcW w:w="1843" w:type="dxa"/>
-            <w:tcBorders>
-              <w:top w:val="single" w:sz="4" w:space="0" w:color="auto"/>
-            </w:tcBorders>
           </w:tcPr>
           <w:p>
             <w:pPr>
@@ -2162,25 +2348,7 @@
                 <w:sz w:val="18"/>
                 <w:szCs w:val="18"/>
               </w:rPr>
-              <w:t xml:space="preserve"> for Entropic Risk Measure (ERM) and Entropic Value at Risk (</w:t>
-            </w:r>
-            <w:proofErr w:type="spellStart"/>
-            <w:r>
-              <w:rPr>
-                <w:rFonts w:ascii="Times New Roman" w:eastAsia="Times New Roman" w:hAnsi="Times New Roman" w:cs="Times New Roman"/>
-                <w:sz w:val="18"/>
-                <w:szCs w:val="18"/>
-              </w:rPr>
-              <w:t>EVaR</w:t>
-            </w:r>
-            <w:proofErr w:type="spellEnd"/>
-            <w:r>
-              <w:rPr>
-                <w:rFonts w:ascii="Times New Roman" w:eastAsia="Times New Roman" w:hAnsi="Times New Roman" w:cs="Times New Roman"/>
-                <w:sz w:val="18"/>
-                <w:szCs w:val="18"/>
-              </w:rPr>
-              <w:t xml:space="preserve">) </w:t>
+              <w:t xml:space="preserve"> for Entropic Risk Measure (ERM) and Entropic Value at Risk (EVaR) </w:t>
             </w:r>
             <w:r>
               <w:rPr>
@@ -2402,47 +2570,7 @@
                 <w:sz w:val="18"/>
                 <w:szCs w:val="18"/>
               </w:rPr>
-              <w:t xml:space="preserve">, Marek Petrik, Mohammad </w:t>
-            </w:r>
-            <w:proofErr w:type="spellStart"/>
-            <w:r>
-              <w:rPr>
-                <w:rFonts w:ascii="Times New Roman" w:eastAsia="Times New Roman" w:hAnsi="Times New Roman" w:cs="Times New Roman"/>
-                <w:color w:val="808080"/>
-                <w:sz w:val="18"/>
-                <w:szCs w:val="18"/>
-              </w:rPr>
-              <w:t>Ghavamzadeh</w:t>
-            </w:r>
-            <w:proofErr w:type="spellEnd"/>
-            <w:r>
-              <w:rPr>
-                <w:rFonts w:ascii="Times New Roman" w:eastAsia="Times New Roman" w:hAnsi="Times New Roman" w:cs="Times New Roman"/>
-                <w:color w:val="808080"/>
-                <w:sz w:val="18"/>
-                <w:szCs w:val="18"/>
-              </w:rPr>
-              <w:t xml:space="preserve">, </w:t>
-            </w:r>
-            <w:proofErr w:type="spellStart"/>
-            <w:r>
-              <w:rPr>
-                <w:rFonts w:ascii="Times New Roman" w:eastAsia="Times New Roman" w:hAnsi="Times New Roman" w:cs="Times New Roman"/>
-                <w:color w:val="808080"/>
-                <w:sz w:val="18"/>
-                <w:szCs w:val="18"/>
-              </w:rPr>
-              <w:t>Reazul</w:t>
-            </w:r>
-            <w:proofErr w:type="spellEnd"/>
-            <w:r>
-              <w:rPr>
-                <w:rFonts w:ascii="Times New Roman" w:eastAsia="Times New Roman" w:hAnsi="Times New Roman" w:cs="Times New Roman"/>
-                <w:color w:val="808080"/>
-                <w:sz w:val="18"/>
-                <w:szCs w:val="18"/>
-              </w:rPr>
-              <w:t xml:space="preserve"> Russel</w:t>
+              <w:t>, Marek Petrik, Mohammad Ghavamzadeh, Reazul Russel</w:t>
             </w:r>
           </w:p>
         </w:tc>
@@ -2459,23 +2587,13 @@
                 <w:szCs w:val="21"/>
               </w:rPr>
             </w:pPr>
-            <w:proofErr w:type="spellStart"/>
-            <w:r>
-              <w:rPr>
-                <w:rFonts w:ascii="Times New Roman" w:eastAsia="Times New Roman" w:hAnsi="Times New Roman" w:cs="Times New Roman"/>
-                <w:sz w:val="21"/>
-                <w:szCs w:val="21"/>
-              </w:rPr>
-              <w:t>ArXiv</w:t>
-            </w:r>
-            <w:proofErr w:type="spellEnd"/>
-            <w:r>
-              <w:rPr>
-                <w:rFonts w:ascii="Times New Roman" w:eastAsia="Times New Roman" w:hAnsi="Times New Roman" w:cs="Times New Roman"/>
-                <w:sz w:val="21"/>
-                <w:szCs w:val="21"/>
-              </w:rPr>
-              <w:t xml:space="preserve"> 2022</w:t>
+            <w:r>
+              <w:rPr>
+                <w:rFonts w:ascii="Times New Roman" w:eastAsia="Times New Roman" w:hAnsi="Times New Roman" w:cs="Times New Roman"/>
+                <w:sz w:val="21"/>
+                <w:szCs w:val="21"/>
+              </w:rPr>
+              <w:t>ArXiv 2022</w:t>
             </w:r>
           </w:p>
         </w:tc>
@@ -2642,47 +2760,7 @@
                 <w:sz w:val="18"/>
                 <w:szCs w:val="18"/>
               </w:rPr>
-              <w:t xml:space="preserve">, </w:t>
-            </w:r>
-            <w:proofErr w:type="spellStart"/>
-            <w:r>
-              <w:rPr>
-                <w:rFonts w:ascii="Times New Roman" w:eastAsia="Times New Roman" w:hAnsi="Times New Roman" w:cs="Times New Roman"/>
-                <w:color w:val="808080"/>
-                <w:sz w:val="18"/>
-                <w:szCs w:val="18"/>
-              </w:rPr>
-              <w:t>Shadi</w:t>
-            </w:r>
-            <w:proofErr w:type="spellEnd"/>
-            <w:r>
-              <w:rPr>
-                <w:rFonts w:ascii="Times New Roman" w:eastAsia="Times New Roman" w:hAnsi="Times New Roman" w:cs="Times New Roman"/>
-                <w:color w:val="808080"/>
-                <w:sz w:val="18"/>
-                <w:szCs w:val="18"/>
-              </w:rPr>
-              <w:t xml:space="preserve"> </w:t>
-            </w:r>
-            <w:proofErr w:type="spellStart"/>
-            <w:r>
-              <w:rPr>
-                <w:rFonts w:ascii="Times New Roman" w:eastAsia="Times New Roman" w:hAnsi="Times New Roman" w:cs="Times New Roman"/>
-                <w:color w:val="808080"/>
-                <w:sz w:val="18"/>
-                <w:szCs w:val="18"/>
-              </w:rPr>
-              <w:t>Atallah</w:t>
-            </w:r>
-            <w:proofErr w:type="spellEnd"/>
-            <w:r>
-              <w:rPr>
-                <w:rFonts w:ascii="Times New Roman" w:eastAsia="Times New Roman" w:hAnsi="Times New Roman" w:cs="Times New Roman"/>
-                <w:color w:val="808080"/>
-                <w:sz w:val="18"/>
-                <w:szCs w:val="18"/>
-              </w:rPr>
-              <w:t>, Marek Petrik</w:t>
+              <w:t>, Shadi Atallah, Marek Petrik</w:t>
             </w:r>
           </w:p>
         </w:tc>
@@ -2875,25 +2953,7 @@
                 <w:sz w:val="18"/>
                 <w:szCs w:val="18"/>
               </w:rPr>
-              <w:t>by solving various domains including Cartpole (</w:t>
-            </w:r>
-            <w:proofErr w:type="spellStart"/>
-            <w:r>
-              <w:rPr>
-                <w:rFonts w:ascii="Times New Roman" w:eastAsia="Times New Roman" w:hAnsi="Times New Roman" w:cs="Times New Roman"/>
-                <w:sz w:val="18"/>
-                <w:szCs w:val="18"/>
-              </w:rPr>
-              <w:t>OpenAI</w:t>
-            </w:r>
-            <w:proofErr w:type="spellEnd"/>
-            <w:r>
-              <w:rPr>
-                <w:rFonts w:ascii="Times New Roman" w:eastAsia="Times New Roman" w:hAnsi="Times New Roman" w:cs="Times New Roman"/>
-                <w:sz w:val="18"/>
-                <w:szCs w:val="18"/>
-              </w:rPr>
-              <w:t xml:space="preserve">) </w:t>
+              <w:t xml:space="preserve">by solving various domains including Cartpole (OpenAI) </w:t>
             </w:r>
             <w:r>
               <w:rPr>
@@ -2967,9 +3027,6 @@
         <w:tc>
           <w:tcPr>
             <w:tcW w:w="9067" w:type="dxa"/>
-            <w:tcBorders>
-              <w:bottom w:val="single" w:sz="4" w:space="0" w:color="auto"/>
-            </w:tcBorders>
           </w:tcPr>
           <w:p>
             <w:pPr>
@@ -2996,9 +3053,6 @@
         <w:tc>
           <w:tcPr>
             <w:tcW w:w="1843" w:type="dxa"/>
-            <w:tcBorders>
-              <w:bottom w:val="single" w:sz="4" w:space="0" w:color="auto"/>
-            </w:tcBorders>
           </w:tcPr>
           <w:p>
             <w:pPr>
@@ -3016,9 +3070,6 @@
         <w:tc>
           <w:tcPr>
             <w:tcW w:w="9067" w:type="dxa"/>
-            <w:tcBorders>
-              <w:top w:val="single" w:sz="4" w:space="0" w:color="auto"/>
-            </w:tcBorders>
           </w:tcPr>
           <w:p>
             <w:pPr>
@@ -3038,16 +3089,13 @@
                 <w:sz w:val="21"/>
                 <w:szCs w:val="21"/>
               </w:rPr>
-              <w:t xml:space="preserve">Risk measure decompositions analysis </w:t>
+              <w:t>Multi-Layered chemical diffusion 3D simulation</w:t>
             </w:r>
           </w:p>
         </w:tc>
         <w:tc>
           <w:tcPr>
             <w:tcW w:w="1843" w:type="dxa"/>
-            <w:tcBorders>
-              <w:top w:val="single" w:sz="4" w:space="0" w:color="auto"/>
-            </w:tcBorders>
           </w:tcPr>
           <w:p>
             <w:pPr>
@@ -3064,7 +3112,7 @@
                 <w:sz w:val="21"/>
                 <w:szCs w:val="21"/>
               </w:rPr>
-              <w:t>01/2023 - present</w:t>
+              <w:t>02/2023 - present</w:t>
             </w:r>
           </w:p>
         </w:tc>
@@ -3084,16 +3132,6 @@
                 <w:szCs w:val="21"/>
               </w:rPr>
             </w:pPr>
-            <w:r>
-              <w:rPr>
-                <w:rFonts w:ascii="Times New Roman" w:eastAsia="Times New Roman" w:hAnsi="Times New Roman" w:cs="Times New Roman"/>
-                <w:b/>
-                <w:bCs/>
-                <w:sz w:val="21"/>
-                <w:szCs w:val="21"/>
-              </w:rPr>
-              <w:t>Multi-Layered chemical diffusion 3D simulation</w:t>
-            </w:r>
           </w:p>
         </w:tc>
         <w:tc>
@@ -3109,14 +3147,6 @@
                 <w:szCs w:val="21"/>
               </w:rPr>
             </w:pPr>
-            <w:r>
-              <w:rPr>
-                <w:rFonts w:ascii="Times New Roman" w:eastAsia="Times New Roman" w:hAnsi="Times New Roman" w:cs="Times New Roman"/>
-                <w:sz w:val="21"/>
-                <w:szCs w:val="21"/>
-              </w:rPr>
-              <w:t>02/2023 - present</w:t>
-            </w:r>
           </w:p>
         </w:tc>
       </w:tr>
@@ -3135,6 +3165,16 @@
                 <w:szCs w:val="21"/>
               </w:rPr>
             </w:pPr>
+            <w:r>
+              <w:rPr>
+                <w:rFonts w:eastAsia="Times New Roman"/>
+                <w:b/>
+                <w:bCs/>
+                <w:sz w:val="21"/>
+                <w:szCs w:val="21"/>
+              </w:rPr>
+              <w:t>PROJECTS</w:t>
+            </w:r>
           </w:p>
         </w:tc>
         <w:tc>
@@ -3157,58 +3197,6 @@
         <w:tc>
           <w:tcPr>
             <w:tcW w:w="9067" w:type="dxa"/>
-            <w:tcBorders>
-              <w:bottom w:val="single" w:sz="4" w:space="0" w:color="auto"/>
-            </w:tcBorders>
-          </w:tcPr>
-          <w:p>
-            <w:pPr>
-              <w:rPr>
-                <w:rFonts w:ascii="Times New Roman" w:eastAsia="Times New Roman" w:hAnsi="Times New Roman" w:cs="Times New Roman"/>
-                <w:b/>
-                <w:bCs/>
-                <w:sz w:val="21"/>
-                <w:szCs w:val="21"/>
-              </w:rPr>
-            </w:pPr>
-            <w:r>
-              <w:rPr>
-                <w:rFonts w:eastAsia="Times New Roman"/>
-                <w:b/>
-                <w:bCs/>
-                <w:sz w:val="21"/>
-                <w:szCs w:val="21"/>
-              </w:rPr>
-              <w:t>PROJECTS</w:t>
-            </w:r>
-          </w:p>
-        </w:tc>
-        <w:tc>
-          <w:tcPr>
-            <w:tcW w:w="1843" w:type="dxa"/>
-            <w:tcBorders>
-              <w:bottom w:val="single" w:sz="4" w:space="0" w:color="auto"/>
-            </w:tcBorders>
-          </w:tcPr>
-          <w:p>
-            <w:pPr>
-              <w:jc w:val="right"/>
-              <w:rPr>
-                <w:rFonts w:ascii="Times New Roman" w:eastAsia="Times New Roman" w:hAnsi="Times New Roman" w:cs="Times New Roman"/>
-                <w:sz w:val="21"/>
-                <w:szCs w:val="21"/>
-              </w:rPr>
-            </w:pPr>
-          </w:p>
-        </w:tc>
-      </w:tr>
-      <w:tr>
-        <w:tc>
-          <w:tcPr>
-            <w:tcW w:w="9067" w:type="dxa"/>
-            <w:tcBorders>
-              <w:top w:val="single" w:sz="4" w:space="0" w:color="auto"/>
-            </w:tcBorders>
           </w:tcPr>
           <w:p>
             <w:pPr>
@@ -3347,9 +3335,6 @@
         <w:tc>
           <w:tcPr>
             <w:tcW w:w="1843" w:type="dxa"/>
-            <w:tcBorders>
-              <w:top w:val="single" w:sz="4" w:space="0" w:color="auto"/>
-            </w:tcBorders>
           </w:tcPr>
           <w:p>
             <w:pPr>
@@ -3544,7 +3529,6 @@
                 <w:sz w:val="18"/>
                 <w:szCs w:val="18"/>
               </w:rPr>
-              <w:lastRenderedPageBreak/>
               <w:t>Implemented active learning by allowing users to verify/update labels of their own emotion which enable personalized classification.</w:t>
             </w:r>
           </w:p>
@@ -3668,23 +3652,7 @@
                 <w:sz w:val="21"/>
                 <w:szCs w:val="21"/>
               </w:rPr>
-              <w:t xml:space="preserve">01/2017 </w:t>
-            </w:r>
-            <w:r>
-              <w:rPr>
-                <w:rFonts w:ascii="Times New Roman" w:eastAsia="Times New Roman" w:hAnsi="Times New Roman" w:cs="Times New Roman"/>
-                <w:sz w:val="21"/>
-                <w:szCs w:val="21"/>
-              </w:rPr>
-              <w:t>-</w:t>
-            </w:r>
-            <w:r>
-              <w:rPr>
-                <w:rFonts w:ascii="Times New Roman" w:eastAsia="Times New Roman" w:hAnsi="Times New Roman" w:cs="Times New Roman"/>
-                <w:sz w:val="21"/>
-                <w:szCs w:val="21"/>
-              </w:rPr>
-              <w:t xml:space="preserve"> 01/2018</w:t>
+              <w:t>01/2017 - 01/2018</w:t>
             </w:r>
           </w:p>
         </w:tc>
@@ -3898,9 +3866,6 @@
         <w:tc>
           <w:tcPr>
             <w:tcW w:w="9067" w:type="dxa"/>
-            <w:tcBorders>
-              <w:bottom w:val="single" w:sz="4" w:space="0" w:color="auto"/>
-            </w:tcBorders>
           </w:tcPr>
           <w:p>
             <w:pPr>
@@ -3926,9 +3891,6 @@
         <w:tc>
           <w:tcPr>
             <w:tcW w:w="1843" w:type="dxa"/>
-            <w:tcBorders>
-              <w:bottom w:val="single" w:sz="4" w:space="0" w:color="auto"/>
-            </w:tcBorders>
           </w:tcPr>
           <w:p>
             <w:pPr>
@@ -4199,9 +4161,6 @@
         <w:tc>
           <w:tcPr>
             <w:tcW w:w="9067" w:type="dxa"/>
-            <w:tcBorders>
-              <w:bottom w:val="single" w:sz="4" w:space="0" w:color="auto"/>
-            </w:tcBorders>
           </w:tcPr>
           <w:p>
             <w:pPr>
@@ -4227,9 +4186,6 @@
         <w:tc>
           <w:tcPr>
             <w:tcW w:w="1843" w:type="dxa"/>
-            <w:tcBorders>
-              <w:bottom w:val="single" w:sz="4" w:space="0" w:color="auto"/>
-            </w:tcBorders>
           </w:tcPr>
           <w:p>
             <w:pPr>
@@ -4247,9 +4203,6 @@
         <w:tc>
           <w:tcPr>
             <w:tcW w:w="9067" w:type="dxa"/>
-            <w:tcBorders>
-              <w:top w:val="single" w:sz="4" w:space="0" w:color="auto"/>
-            </w:tcBorders>
           </w:tcPr>
           <w:p>
             <w:pPr>
@@ -4352,9 +4305,6 @@
         <w:tc>
           <w:tcPr>
             <w:tcW w:w="1843" w:type="dxa"/>
-            <w:tcBorders>
-              <w:top w:val="single" w:sz="4" w:space="0" w:color="auto"/>
-            </w:tcBorders>
           </w:tcPr>
           <w:p>
             <w:pPr>
@@ -4405,43 +4355,23 @@
                 <w:sz w:val="21"/>
                 <w:szCs w:val="21"/>
               </w:rPr>
-              <w:t xml:space="preserve">OpenGL, </w:t>
-            </w:r>
-            <w:proofErr w:type="spellStart"/>
-            <w:r>
-              <w:rPr>
-                <w:rFonts w:ascii="Times New Roman" w:eastAsia="Times New Roman" w:hAnsi="Times New Roman" w:cs="Times New Roman"/>
-                <w:sz w:val="21"/>
-                <w:szCs w:val="21"/>
-              </w:rPr>
-              <w:t>PyTorch</w:t>
-            </w:r>
-            <w:proofErr w:type="spellEnd"/>
-            <w:r>
-              <w:rPr>
-                <w:rFonts w:ascii="Times New Roman" w:eastAsia="Times New Roman" w:hAnsi="Times New Roman" w:cs="Times New Roman"/>
-                <w:sz w:val="21"/>
-                <w:szCs w:val="21"/>
-              </w:rPr>
-              <w:t xml:space="preserve">, </w:t>
-            </w:r>
-            <w:proofErr w:type="spellStart"/>
-            <w:r>
-              <w:rPr>
-                <w:rFonts w:ascii="Times New Roman" w:eastAsia="Times New Roman" w:hAnsi="Times New Roman" w:cs="Times New Roman"/>
-                <w:sz w:val="21"/>
-                <w:szCs w:val="21"/>
-              </w:rPr>
-              <w:t>Numpy</w:t>
-            </w:r>
-            <w:proofErr w:type="spellEnd"/>
-            <w:r>
-              <w:rPr>
-                <w:rFonts w:ascii="Times New Roman" w:eastAsia="Times New Roman" w:hAnsi="Times New Roman" w:cs="Times New Roman"/>
-                <w:sz w:val="21"/>
-                <w:szCs w:val="21"/>
-              </w:rPr>
-              <w:t xml:space="preserve">, </w:t>
+              <w:t xml:space="preserve">GLMakie, </w:t>
+            </w:r>
+            <w:r>
+              <w:rPr>
+                <w:rFonts w:ascii="Times New Roman" w:eastAsia="Times New Roman" w:hAnsi="Times New Roman" w:cs="Times New Roman"/>
+                <w:sz w:val="21"/>
+                <w:szCs w:val="21"/>
+              </w:rPr>
+              <w:t>OpenGL, PyTorch</w:t>
+            </w:r>
+            <w:r>
+              <w:rPr>
+                <w:rFonts w:ascii="Times New Roman" w:eastAsia="Times New Roman" w:hAnsi="Times New Roman" w:cs="Times New Roman"/>
+                <w:sz w:val="21"/>
+                <w:szCs w:val="21"/>
+              </w:rPr>
+              <w:t xml:space="preserve">, Numpy, </w:t>
             </w:r>
             <w:r>
               <w:rPr>
@@ -4457,25 +4387,7 @@
                 <w:sz w:val="21"/>
                 <w:szCs w:val="21"/>
               </w:rPr>
-              <w:t xml:space="preserve">, Caret, Git, Excel, </w:t>
-            </w:r>
-            <w:proofErr w:type="spellStart"/>
-            <w:r>
-              <w:rPr>
-                <w:rFonts w:ascii="Times New Roman" w:eastAsia="Times New Roman" w:hAnsi="Times New Roman" w:cs="Times New Roman"/>
-                <w:sz w:val="21"/>
-                <w:szCs w:val="21"/>
-              </w:rPr>
-              <w:t>ERDPlus</w:t>
-            </w:r>
-            <w:proofErr w:type="spellEnd"/>
-            <w:r>
-              <w:rPr>
-                <w:rFonts w:ascii="Times New Roman" w:eastAsia="Times New Roman" w:hAnsi="Times New Roman" w:cs="Times New Roman"/>
-                <w:sz w:val="21"/>
-                <w:szCs w:val="21"/>
-              </w:rPr>
-              <w:t>, Tableau</w:t>
+              <w:t>, Caret, Git, Excel, ERDPlus, Tableau</w:t>
             </w:r>
           </w:p>
         </w:tc>
@@ -4652,7 +4564,7 @@
 </file>
 
 <file path=word/numbering.xml><?xml version="1.0" encoding="utf-8"?>
-<w:numbering xmlns:wpc="http://schemas.microsoft.com/office/word/2010/wordprocessingCanvas" xmlns:cx="http://schemas.microsoft.com/office/drawing/2014/chartex" xmlns:cx1="http://schemas.microsoft.com/office/drawing/2015/9/8/chartex" xmlns:cx2="http://schemas.microsoft.com/office/drawing/2015/10/21/chartex" xmlns:cx3="http://schemas.microsoft.com/office/drawing/2016/5/9/chartex" xmlns:cx4="http://schemas.microsoft.com/office/drawing/2016/5/10/chartex" xmlns:cx5="http://schemas.microsoft.com/office/drawing/2016/5/11/chartex" xmlns:cx6="http://schemas.microsoft.com/office/drawing/2016/5/12/chartex" xmlns:cx7="http://schemas.microsoft.com/office/drawing/2016/5/13/chartex" xmlns:cx8="http://schemas.microsoft.com/office/drawing/2016/5/14/chartex" xmlns:mc="http://schemas.openxmlformats.org/markup-compatibility/2006" xmlns:aink="http://schemas.microsoft.com/office/drawing/2016/ink" xmlns:am3d="http://schemas.microsoft.com/office/drawing/2017/model3d" xmlns:o="urn:schemas-microsoft-com:office:office" xmlns:oel="http://schemas.microsoft.com/office/2019/extlst" xmlns:r="http://schemas.openxmlformats.org/officeDocument/2006/relationships" xmlns:m="http://schemas.openxmlformats.org/officeDocument/2006/math" xmlns:v="urn:schemas-microsoft-com:vml" xmlns:wp14="http://schemas.microsoft.com/office/word/2010/wordprocessingDrawing" xmlns:wp="http://schemas.openxmlformats.org/drawingml/2006/wordprocessingDrawing" xmlns:w10="urn:schemas-microsoft-com:office:word" xmlns:w="http://schemas.openxmlformats.org/wordprocessingml/2006/main" xmlns:w14="http://schemas.microsoft.com/office/word/2010/wordml" xmlns:w15="http://schemas.microsoft.com/office/word/2012/wordml" xmlns:w16cex="http://schemas.microsoft.com/office/word/2018/wordml/cex" xmlns:w16cid="http://schemas.microsoft.com/office/word/2016/wordml/cid" xmlns:w16="http://schemas.microsoft.com/office/word/2018/wordml" xmlns:w16du="http://schemas.microsoft.com/office/word/2023/wordml/word16du" xmlns:w16sdtdh="http://schemas.microsoft.com/office/word/2020/wordml/sdtdatahash" xmlns:w16se="http://schemas.microsoft.com/office/word/2015/wordml/symex" xmlns:wpg="http://schemas.microsoft.com/office/word/2010/wordprocessingGroup" xmlns:wpi="http://schemas.microsoft.com/office/word/2010/wordprocessingInk" xmlns:wne="http://schemas.microsoft.com/office/word/2006/wordml" xmlns:wps="http://schemas.microsoft.com/office/word/2010/wordprocessingShape" mc:Ignorable="w14 w15 w16se w16cid w16 w16cex w16sdtdh wp14">
+<w:numbering xmlns:wpc="http://schemas.microsoft.com/office/word/2010/wordprocessingCanvas" xmlns:cx="http://schemas.microsoft.com/office/drawing/2014/chartex" xmlns:cx1="http://schemas.microsoft.com/office/drawing/2015/9/8/chartex" xmlns:cx2="http://schemas.microsoft.com/office/drawing/2015/10/21/chartex" xmlns:cx3="http://schemas.microsoft.com/office/drawing/2016/5/9/chartex" xmlns:cx4="http://schemas.microsoft.com/office/drawing/2016/5/10/chartex" xmlns:cx5="http://schemas.microsoft.com/office/drawing/2016/5/11/chartex" xmlns:cx6="http://schemas.microsoft.com/office/drawing/2016/5/12/chartex" xmlns:cx7="http://schemas.microsoft.com/office/drawing/2016/5/13/chartex" xmlns:cx8="http://schemas.microsoft.com/office/drawing/2016/5/14/chartex" xmlns:mc="http://schemas.openxmlformats.org/markup-compatibility/2006" xmlns:aink="http://schemas.microsoft.com/office/drawing/2016/ink" xmlns:am3d="http://schemas.microsoft.com/office/drawing/2017/model3d" xmlns:o="urn:schemas-microsoft-com:office:office" xmlns:oel="http://schemas.microsoft.com/office/2019/extlst" xmlns:r="http://schemas.openxmlformats.org/officeDocument/2006/relationships" xmlns:m="http://schemas.openxmlformats.org/officeDocument/2006/math" xmlns:v="urn:schemas-microsoft-com:vml" xmlns:wp14="http://schemas.microsoft.com/office/word/2010/wordprocessingDrawing" xmlns:wp="http://schemas.openxmlformats.org/drawingml/2006/wordprocessingDrawing" xmlns:w10="urn:schemas-microsoft-com:office:word" xmlns:w="http://schemas.openxmlformats.org/wordprocessingml/2006/main" xmlns:w14="http://schemas.microsoft.com/office/word/2010/wordml" xmlns:w15="http://schemas.microsoft.com/office/word/2012/wordml" xmlns:w16cex="http://schemas.microsoft.com/office/word/2018/wordml/cex" xmlns:w16cid="http://schemas.microsoft.com/office/word/2016/wordml/cid" xmlns:w16="http://schemas.microsoft.com/office/word/2018/wordml" xmlns:w16sdtdh="http://schemas.microsoft.com/office/word/2020/wordml/sdtdatahash" xmlns:w16se="http://schemas.microsoft.com/office/word/2015/wordml/symex" xmlns:wpg="http://schemas.microsoft.com/office/word/2010/wordprocessingGroup" xmlns:wpi="http://schemas.microsoft.com/office/word/2010/wordprocessingInk" xmlns:wne="http://schemas.microsoft.com/office/word/2006/wordml" xmlns:wps="http://schemas.microsoft.com/office/word/2010/wordprocessingShape" mc:Ignorable="w14 w15 w16se w16cid w16 w16cex w16sdtdh wp14">
   <w:abstractNum w:abstractNumId="0" w15:restartNumberingAfterBreak="0">
     <w:nsid w:val="078360FF"/>
     <w:multiLevelType w:val="hybridMultilevel"/>

</xml_diff>